<commit_message>
aggiornamento file di istruzioni
</commit_message>
<xml_diff>
--- a/info e istruzioni.docx
+++ b/info e istruzioni.docx
@@ -19,15 +19,15 @@
         <w:pStyle w:val="Paragrafoelenco"/>
       </w:pPr>
       <w:r>
-        <w:t>Per motivi pratici i progetti sono salvati in formato zip</w:t>
-      </w:r>
-    </w:p>
-    <w:p>
-      <w:pPr>
-        <w:pStyle w:val="Paragrafoelenco"/>
-      </w:pPr>
-      <w:r>
-        <w:t>Per importarli selezionare da menù di CODE COMPOSER Project -&gt; Import  CCS Project -&gt; Select Archive file</w:t>
+        <w:t xml:space="preserve">Per importarli selezionare da menù di CODE COMPOSER Project -&gt; Import  CCS Project -&gt; Select </w:t>
+      </w:r>
+      <w:proofErr w:type="spellStart"/>
+      <w:r>
+        <w:t>search</w:t>
+      </w:r>
+      <w:proofErr w:type="spellEnd"/>
+      <w:r>
+        <w:t>-directory</w:t>
       </w:r>
     </w:p>
     <w:p>
@@ -93,6 +93,11 @@
           <w:ilvl w:val="0"/>
           <w:numId w:val="2"/>
         </w:numPr>
+        <w:rPr>
+          <w:rStyle w:val="Collegamentoipertestuale"/>
+          <w:color w:val="auto"/>
+          <w:u w:val="none"/>
+        </w:rPr>
       </w:pPr>
       <w:r>
         <w:t xml:space="preserve">Il progetto </w:t>
@@ -117,6 +122,41 @@
     <w:p>
       <w:pPr>
         <w:pStyle w:val="Paragrafoelenco"/>
+        <w:ind w:left="1440"/>
+      </w:pPr>
+      <w:r>
+        <w:t xml:space="preserve">Di comune accordo è stato deciso che la libreria si deve trovare al </w:t>
+      </w:r>
+      <w:proofErr w:type="spellStart"/>
+      <w:r>
+        <w:t>path</w:t>
+      </w:r>
+      <w:proofErr w:type="spellEnd"/>
+      <w:r>
+        <w:t xml:space="preserve"> C:\ti\ff14b</w:t>
+      </w:r>
+      <w:r>
+        <w:t>.</w:t>
+      </w:r>
+    </w:p>
+    <w:p>
+      <w:pPr>
+        <w:pStyle w:val="Paragrafoelenco"/>
+        <w:ind w:left="1440"/>
+      </w:pPr>
+      <w:r>
+        <w:t xml:space="preserve">L’include nel progetto deve essere il seguente </w:t>
+      </w:r>
+      <w:r>
+        <w:t>C:\ti\ff14b</w:t>
+      </w:r>
+      <w:r>
+        <w:t>\source</w:t>
+      </w:r>
+    </w:p>
+    <w:p>
+      <w:pPr>
+        <w:pStyle w:val="Paragrafoelenco"/>
         <w:numPr>
           <w:ilvl w:val="0"/>
           <w:numId w:val="2"/>
@@ -157,11 +197,14 @@
         <w:pStyle w:val="Paragrafoelenco"/>
         <w:numPr>
           <w:ilvl w:val="0"/>
-          <w:numId w:val="3"/>
+          <w:numId w:val="2"/>
         </w:numPr>
       </w:pPr>
       <w:r>
-        <w:t>Il progetto dual core presenta 94 warning in compilazione (che sinceramente mi preoccupano un pochino), sono tutti warning legati all’allocazione di registri</w:t>
+        <w:t>Can, ADC ed EPWM corretta</w:t>
+      </w:r>
+      <w:r>
+        <w:t>mente funzionanti su cpu2 (già testati individualmente e in coppia)</w:t>
       </w:r>
     </w:p>
     <w:p>
@@ -169,51 +212,28 @@
         <w:pStyle w:val="Paragrafoelenco"/>
         <w:numPr>
           <w:ilvl w:val="0"/>
-          <w:numId w:val="3"/>
+          <w:numId w:val="2"/>
         </w:numPr>
       </w:pPr>
-      <w:r>
-        <w:t xml:space="preserve">Il progetto </w:t>
-      </w:r>
       <w:proofErr w:type="spellStart"/>
       <w:r>
-        <w:t>sd_card</w:t>
+        <w:t>Sd_card</w:t>
       </w:r>
       <w:proofErr w:type="spellEnd"/>
       <w:r>
-        <w:t xml:space="preserve"> funziona solo per il </w:t>
-      </w:r>
-      <w:proofErr w:type="spellStart"/>
-      <w:r>
-        <w:t>write</w:t>
-      </w:r>
-      <w:proofErr w:type="spellEnd"/>
-      <w:r>
-        <w:t xml:space="preserve"> </w:t>
-      </w:r>
-      <w:proofErr w:type="spellStart"/>
-      <w:r>
-        <w:t>anache</w:t>
-      </w:r>
-      <w:proofErr w:type="spellEnd"/>
-      <w:r>
-        <w:t xml:space="preserve"> in </w:t>
-      </w:r>
-      <w:proofErr w:type="spellStart"/>
-      <w:r>
-        <w:t>append</w:t>
-      </w:r>
-      <w:proofErr w:type="spellEnd"/>
-      <w:r>
-        <w:t xml:space="preserve"> (in qualsiasi momento posso cercare di far funzionare altre funzioni, ma per ora si era stabilito di usare solo il </w:t>
-      </w:r>
-      <w:proofErr w:type="spellStart"/>
-      <w:r>
-        <w:t>write</w:t>
-      </w:r>
-      <w:proofErr w:type="spellEnd"/>
-      <w:r>
-        <w:t>)</w:t>
+        <w:t xml:space="preserve"> (Samsung) scrive tutti </w:t>
+      </w:r>
+      <w:r>
+        <w:t>i</w:t>
+      </w:r>
+      <w:r>
+        <w:t xml:space="preserve"> da</w:t>
+      </w:r>
+      <w:r>
+        <w:t>ti presenti in memoria condivisa in circa 45 ms</w:t>
+      </w:r>
+      <w:r>
+        <w:t>.</w:t>
       </w:r>
     </w:p>
     <w:p>
@@ -221,19 +241,16 @@
         <w:pStyle w:val="Paragrafoelenco"/>
         <w:numPr>
           <w:ilvl w:val="0"/>
-          <w:numId w:val="3"/>
+          <w:numId w:val="2"/>
         </w:numPr>
       </w:pPr>
-      <w:r>
-        <w:t xml:space="preserve">Il progetto </w:t>
-      </w:r>
       <w:proofErr w:type="spellStart"/>
       <w:r>
-        <w:t>sd_card</w:t>
+        <w:t>Timestamp</w:t>
       </w:r>
       <w:proofErr w:type="spellEnd"/>
       <w:r>
-        <w:t xml:space="preserve"> funziona correttamente solo sulla CPU1 poiché l’inizializzazione dei pin SPIC può essere fatta solo dalla CPU1</w:t>
+        <w:t xml:space="preserve"> implementato grazie ad un timer presente in cpu2 che condivide una variabile alla cpu1.</w:t>
       </w:r>
     </w:p>
     <w:p>
@@ -241,54 +258,19 @@
         <w:pStyle w:val="Paragrafoelenco"/>
         <w:numPr>
           <w:ilvl w:val="0"/>
-          <w:numId w:val="3"/>
+          <w:numId w:val="2"/>
         </w:numPr>
       </w:pPr>
       <w:r>
-        <w:t xml:space="preserve">PROBLEMA GRANDE: Ho tentato di integrare l’esempio </w:t>
+        <w:t xml:space="preserve">MANCANO schermo e </w:t>
       </w:r>
       <w:proofErr w:type="spellStart"/>
       <w:r>
-        <w:t>sd_card</w:t>
+        <w:t>LoRa</w:t>
       </w:r>
       <w:proofErr w:type="spellEnd"/>
       <w:r>
-        <w:t xml:space="preserve"> con quello dual core (ovviamente sulla CPU2), ma ci sono talmente tante librerie che vanno in conflitto che risulta quasi impossibile. Ho trovato un progetto simile al nostro al seguente link, ma non è stato testato e richiede diversi cambiamenti </w:t>
-      </w:r>
-      <w:r>
-        <w:tab/>
-      </w:r>
-      <w:hyperlink r:id="rId6" w:history="1">
-        <w:r>
-          <w:rPr>
-            <w:rStyle w:val="Collegamentoipertestuale"/>
-          </w:rPr>
-          <w:t>https://github.com/jason-marshall/ADC-DC-Logger-F28379D</w:t>
-        </w:r>
-      </w:hyperlink>
-      <w:r>
-        <w:t xml:space="preserve">. </w:t>
-      </w:r>
-    </w:p>
-    <w:p>
-      <w:pPr>
-        <w:pStyle w:val="Paragrafoelenco"/>
-        <w:ind w:left="1440"/>
-      </w:pPr>
-      <w:r>
-        <w:t>I progetti caricati sono totalmente autonomi e non sono contaminati l’uno dall’altro perciò consiglio di usare le copie della repository come backup.</w:t>
-      </w:r>
-    </w:p>
-    <w:p>
-      <w:pPr>
-        <w:pStyle w:val="Paragrafoelenco"/>
-        <w:numPr>
-          <w:ilvl w:val="0"/>
-          <w:numId w:val="3"/>
-        </w:numPr>
-      </w:pPr>
-      <w:r>
-        <w:t>DA FARE CON CERTEZZA: Ricordarsi di spostare l’inizializzazione di SPIC su CPU1</w:t>
+        <w:t xml:space="preserve"> (da aggiungere dopo i test).</w:t>
       </w:r>
     </w:p>
     <w:p>
@@ -312,9 +294,25 @@
     <w:p>
       <w:pPr>
         <w:pStyle w:val="Paragrafoelenco"/>
-      </w:pPr>
-      <w:r>
-        <w:t xml:space="preserve">Il lavoro di merge di </w:t>
+        <w:numPr>
+          <w:ilvl w:val="1"/>
+          <w:numId w:val="1"/>
+        </w:numPr>
+      </w:pPr>
+      <w:r>
+        <w:t>RICORDARSI SEMPRE CHE FUNZIONA SOLO IN FLASH</w:t>
+      </w:r>
+    </w:p>
+    <w:p>
+      <w:pPr>
+        <w:pStyle w:val="Paragrafoelenco"/>
+        <w:numPr>
+          <w:ilvl w:val="1"/>
+          <w:numId w:val="1"/>
+        </w:numPr>
+      </w:pPr>
+      <w:r>
+        <w:t xml:space="preserve">Le prestazioni della </w:t>
       </w:r>
       <w:proofErr w:type="spellStart"/>
       <w:r>
@@ -322,17 +320,1270 @@
       </w:r>
       <w:proofErr w:type="spellEnd"/>
       <w:r>
-        <w:t xml:space="preserve"> con il dual core sembra estremamente difficile e delicato, valuterei soluzioni alternative che ci farebbero risparmiare tempo. Un’idea potrebbe essere comunicare in SPI con un ARDUINO che agisce come buffer per la card SD.</w:t>
-      </w:r>
-    </w:p>
-    <w:p>
-      <w:pPr>
-        <w:pStyle w:val="Paragrafoelenco"/>
-      </w:pPr>
-    </w:p>
-    <w:p>
-      <w:pPr>
-        <w:pStyle w:val="Paragrafoelenco"/>
+        <w:t xml:space="preserve"> sono estremamente legate alla qualità della scheda stessa, perciò provare sempre almeno due schede </w:t>
+      </w:r>
+      <w:r>
+        <w:t xml:space="preserve">(di qualità diversa) </w:t>
+      </w:r>
+      <w:r>
+        <w:t xml:space="preserve">prima di </w:t>
+      </w:r>
+      <w:r>
+        <w:t>fare valutazioni.</w:t>
+      </w:r>
+    </w:p>
+    <w:p>
+      <w:pPr>
+        <w:pStyle w:val="Paragrafoelenco"/>
+        <w:numPr>
+          <w:ilvl w:val="1"/>
+          <w:numId w:val="1"/>
+        </w:numPr>
+      </w:pPr>
+      <w:r>
+        <w:t xml:space="preserve">Il codice che implementa la scrittura in </w:t>
+      </w:r>
+      <w:proofErr w:type="spellStart"/>
+      <w:r>
+        <w:t>sd</w:t>
+      </w:r>
+      <w:proofErr w:type="spellEnd"/>
+      <w:r>
+        <w:t xml:space="preserve"> non è sicuramente dei migliori, ma è l’unico presente nelle librerie. Per migliorare le prestazioni si deve scrivere i dati in blocchi più grandi possibile.</w:t>
+      </w:r>
+    </w:p>
+    <w:p>
+      <w:pPr>
+        <w:pStyle w:val="Paragrafoelenco"/>
+        <w:numPr>
+          <w:ilvl w:val="1"/>
+          <w:numId w:val="1"/>
+        </w:numPr>
+      </w:pPr>
+      <w:r>
+        <w:t xml:space="preserve">Vi è un limite di dati che si possono passare al comando </w:t>
+      </w:r>
+      <w:proofErr w:type="spellStart"/>
+      <w:r>
+        <w:t>writeSD</w:t>
+      </w:r>
+      <w:proofErr w:type="spellEnd"/>
+      <w:r>
+        <w:t xml:space="preserve">() circa 250 byte (vedere implementazione della funzione). Sarebbe sempre meglio controllare a banco che la </w:t>
+      </w:r>
+      <w:proofErr w:type="spellStart"/>
+      <w:r>
+        <w:t>sd</w:t>
+      </w:r>
+      <w:proofErr w:type="spellEnd"/>
+      <w:r>
+        <w:t xml:space="preserve"> non si blocchi in caso di scrittura di troppi dati.</w:t>
+      </w:r>
+    </w:p>
+    <w:p>
+      <w:pPr>
+        <w:pStyle w:val="Paragrafoelenco"/>
+        <w:numPr>
+          <w:ilvl w:val="1"/>
+          <w:numId w:val="1"/>
+        </w:numPr>
+      </w:pPr>
+      <w:r>
+        <w:t>La logica del vecchio codice non è stata modificata se non per gli ADC che ora vengono letti tutti in blocco all’inizio del timer principale della cpu2.</w:t>
+      </w:r>
+    </w:p>
+    <w:p>
+      <w:pPr>
+        <w:pStyle w:val="Paragrafoelenco"/>
+        <w:numPr>
+          <w:ilvl w:val="1"/>
+          <w:numId w:val="1"/>
+        </w:numPr>
+      </w:pPr>
+      <w:r>
+        <w:t>Purtroppo la mole del lavoro mi ha portato a fare tante prove quindi ci possono essere delle variabili di debug “abbandonate” nel codice, se le trovate segnalatele con un commento</w:t>
+      </w:r>
+      <w:r>
+        <w:t xml:space="preserve"> o ditemelo</w:t>
+      </w:r>
+    </w:p>
+    <w:p>
+      <w:pPr>
+        <w:pStyle w:val="Paragrafoelenco"/>
+        <w:ind w:left="1440"/>
+      </w:pPr>
+    </w:p>
+    <w:p>
+      <w:pPr>
+        <w:pStyle w:val="Paragrafoelenco"/>
+        <w:ind w:left="1440"/>
+      </w:pPr>
+    </w:p>
+    <w:p>
+      <w:pPr>
+        <w:pStyle w:val="Paragrafoelenco"/>
+        <w:ind w:left="1440"/>
+      </w:pPr>
+    </w:p>
+    <w:p>
+      <w:pPr>
+        <w:pStyle w:val="Paragrafoelenco"/>
+        <w:ind w:left="1440"/>
+      </w:pPr>
+    </w:p>
+    <w:p>
+      <w:pPr>
+        <w:pStyle w:val="Paragrafoelenco"/>
+        <w:ind w:left="1440"/>
+      </w:pPr>
+    </w:p>
+    <w:p>
+      <w:pPr>
+        <w:pStyle w:val="Paragrafoelenco"/>
+        <w:ind w:left="1440"/>
+      </w:pPr>
+    </w:p>
+    <w:p>
+      <w:pPr>
+        <w:pStyle w:val="Paragrafoelenco"/>
+        <w:ind w:left="1440"/>
+      </w:pPr>
+    </w:p>
+    <w:p>
+      <w:pPr>
+        <w:pStyle w:val="Paragrafoelenco"/>
+        <w:ind w:left="1440"/>
+      </w:pPr>
+    </w:p>
+    <w:p>
+      <w:pPr>
+        <w:pStyle w:val="Paragrafoelenco"/>
+        <w:ind w:left="1440"/>
+      </w:pPr>
+    </w:p>
+    <w:p>
+      <w:pPr>
+        <w:pStyle w:val="Paragrafoelenco"/>
+        <w:ind w:left="1440"/>
+      </w:pPr>
+    </w:p>
+    <w:p>
+      <w:pPr>
+        <w:pStyle w:val="Paragrafoelenco"/>
+        <w:ind w:left="1440"/>
+      </w:pPr>
+    </w:p>
+    <w:p>
+      <w:pPr>
+        <w:pStyle w:val="Paragrafoelenco"/>
+        <w:ind w:left="1440"/>
+      </w:pPr>
+    </w:p>
+    <w:p>
+      <w:pPr>
+        <w:pStyle w:val="Paragrafoelenco"/>
+        <w:ind w:left="1440"/>
+      </w:pPr>
+    </w:p>
+    <w:p>
+      <w:pPr>
+        <w:pStyle w:val="Paragrafoelenco"/>
+        <w:ind w:left="1440"/>
+      </w:pPr>
+    </w:p>
+    <w:p>
+      <w:pPr>
+        <w:pStyle w:val="Paragrafoelenco"/>
+      </w:pPr>
+    </w:p>
+    <w:p>
+      <w:pPr>
+        <w:pStyle w:val="Paragrafoelenco"/>
+        <w:numPr>
+          <w:ilvl w:val="0"/>
+          <w:numId w:val="1"/>
+        </w:numPr>
+      </w:pPr>
+      <w:r>
+        <w:t>STRUTTURA DEL DUAL CORE</w:t>
+      </w:r>
+      <w:r>
+        <mc:AlternateContent>
+          <mc:Choice Requires="wps">
+            <w:drawing>
+              <wp:anchor distT="45720" distB="45720" distL="114300" distR="114300" simplePos="0" relativeHeight="251659264" behindDoc="0" locked="0" layoutInCell="1" allowOverlap="1" wp14:anchorId="2E76BD03" wp14:editId="1C3DD9C2">
+                <wp:simplePos x="0" y="0"/>
+                <wp:positionH relativeFrom="margin">
+                  <wp:posOffset>0</wp:posOffset>
+                </wp:positionH>
+                <wp:positionV relativeFrom="paragraph">
+                  <wp:posOffset>578485</wp:posOffset>
+                </wp:positionV>
+                <wp:extent cx="1889760" cy="3558540"/>
+                <wp:effectExtent l="0" t="0" r="15240" b="22860"/>
+                <wp:wrapSquare wrapText="bothSides"/>
+                <wp:docPr id="217" name="Casella di testo 2"/>
+                <wp:cNvGraphicFramePr>
+                  <a:graphicFrameLocks xmlns:a="http://schemas.openxmlformats.org/drawingml/2006/main"/>
+                </wp:cNvGraphicFramePr>
+                <a:graphic xmlns:a="http://schemas.openxmlformats.org/drawingml/2006/main">
+                  <a:graphicData uri="http://schemas.microsoft.com/office/word/2010/wordprocessingShape">
+                    <wps:wsp>
+                      <wps:cNvSpPr txBox="1">
+                        <a:spLocks noChangeArrowheads="1"/>
+                      </wps:cNvSpPr>
+                      <wps:spPr bwMode="auto">
+                        <a:xfrm>
+                          <a:off x="0" y="0"/>
+                          <a:ext cx="1889760" cy="3558540"/>
+                        </a:xfrm>
+                        <a:prstGeom prst="rect">
+                          <a:avLst/>
+                        </a:prstGeom>
+                        <a:solidFill>
+                          <a:srgbClr val="FFFFFF"/>
+                        </a:solidFill>
+                        <a:ln w="9525">
+                          <a:solidFill>
+                            <a:srgbClr val="000000"/>
+                          </a:solidFill>
+                          <a:miter lim="800000"/>
+                          <a:headEnd/>
+                          <a:tailEnd/>
+                        </a:ln>
+                      </wps:spPr>
+                      <wps:txbx>
+                        <w:txbxContent>
+                          <w:p>
+                            <w:r>
+                              <w:t>CPU 1</w:t>
+                            </w:r>
+                          </w:p>
+                          <w:p>
+                            <w:r>
+                              <w:t xml:space="preserve">- </w:t>
+                            </w:r>
+                            <w:proofErr w:type="spellStart"/>
+                            <w:r>
+                              <w:t>S</w:t>
+                            </w:r>
+                            <w:r>
+                              <w:t>d_</w:t>
+                            </w:r>
+                            <w:r>
+                              <w:t>C</w:t>
+                            </w:r>
+                            <w:r>
+                              <w:t>ard</w:t>
+                            </w:r>
+                            <w:proofErr w:type="spellEnd"/>
+                          </w:p>
+                          <w:p>
+                            <w:r>
+                              <w:t xml:space="preserve">- </w:t>
+                            </w:r>
+                            <w:proofErr w:type="spellStart"/>
+                            <w:r>
+                              <w:t>LoRa</w:t>
+                            </w:r>
+                            <w:proofErr w:type="spellEnd"/>
+                            <w:r>
+                              <w:t xml:space="preserve"> (telemetria)</w:t>
+                            </w:r>
+                          </w:p>
+                          <w:p>
+                            <w:r>
+                              <w:t xml:space="preserve">- </w:t>
+                            </w:r>
+                            <w:proofErr w:type="spellStart"/>
+                            <w:r>
+                              <w:t>Nextion</w:t>
+                            </w:r>
+                            <w:proofErr w:type="spellEnd"/>
+                            <w:r>
+                              <w:t xml:space="preserve"> (schermo)</w:t>
+                            </w:r>
+                          </w:p>
+                        </w:txbxContent>
+                      </wps:txbx>
+                      <wps:bodyPr rot="0" vert="horz" wrap="square" lIns="91440" tIns="45720" rIns="91440" bIns="45720" anchor="t" anchorCtr="0">
+                        <a:noAutofit/>
+                      </wps:bodyPr>
+                    </wps:wsp>
+                  </a:graphicData>
+                </a:graphic>
+                <wp14:sizeRelH relativeFrom="margin">
+                  <wp14:pctWidth>0</wp14:pctWidth>
+                </wp14:sizeRelH>
+                <wp14:sizeRelV relativeFrom="margin">
+                  <wp14:pctHeight>0</wp14:pctHeight>
+                </wp14:sizeRelV>
+              </wp:anchor>
+            </w:drawing>
+          </mc:Choice>
+          <mc:Fallback>
+            <w:pict>
+              <v:shapetype w14:anchorId="2E76BD03" id="_x0000_t202" coordsize="21600,21600" o:spt="202" path="m,l,21600r21600,l21600,xe">
+                <v:stroke joinstyle="miter"/>
+                <v:path gradientshapeok="t" o:connecttype="rect"/>
+              </v:shapetype>
+              <v:shape id="Casella di testo 2" o:spid="_x0000_s1026" type="#_x0000_t202" style="position:absolute;left:0;text-align:left;margin-left:0;margin-top:45.55pt;width:148.8pt;height:280.2pt;z-index:251659264;visibility:visible;mso-wrap-style:square;mso-width-percent:0;mso-height-percent:0;mso-wrap-distance-left:9pt;mso-wrap-distance-top:3.6pt;mso-wrap-distance-right:9pt;mso-wrap-distance-bottom:3.6pt;mso-position-horizontal:absolute;mso-position-horizontal-relative:margin;mso-position-vertical:absolute;mso-position-vertical-relative:text;mso-width-percent:0;mso-height-percent:0;mso-width-relative:margin;mso-height-relative:margin;v-text-anchor:top" o:gfxdata="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">
+                <v:textbox>
+                  <w:txbxContent>
+                    <w:p>
+                      <w:r>
+                        <w:t>CPU 1</w:t>
+                      </w:r>
+                    </w:p>
+                    <w:p>
+                      <w:r>
+                        <w:t xml:space="preserve">- </w:t>
+                      </w:r>
+                      <w:proofErr w:type="spellStart"/>
+                      <w:r>
+                        <w:t>S</w:t>
+                      </w:r>
+                      <w:r>
+                        <w:t>d_</w:t>
+                      </w:r>
+                      <w:r>
+                        <w:t>C</w:t>
+                      </w:r>
+                      <w:r>
+                        <w:t>ard</w:t>
+                      </w:r>
+                      <w:proofErr w:type="spellEnd"/>
+                    </w:p>
+                    <w:p>
+                      <w:r>
+                        <w:t xml:space="preserve">- </w:t>
+                      </w:r>
+                      <w:proofErr w:type="spellStart"/>
+                      <w:r>
+                        <w:t>LoRa</w:t>
+                      </w:r>
+                      <w:proofErr w:type="spellEnd"/>
+                      <w:r>
+                        <w:t xml:space="preserve"> (telemetria)</w:t>
+                      </w:r>
+                    </w:p>
+                    <w:p>
+                      <w:r>
+                        <w:t xml:space="preserve">- </w:t>
+                      </w:r>
+                      <w:proofErr w:type="spellStart"/>
+                      <w:r>
+                        <w:t>Nextion</w:t>
+                      </w:r>
+                      <w:proofErr w:type="spellEnd"/>
+                      <w:r>
+                        <w:t xml:space="preserve"> (schermo)</w:t>
+                      </w:r>
+                    </w:p>
+                  </w:txbxContent>
+                </v:textbox>
+                <w10:wrap type="square" anchorx="margin"/>
+              </v:shape>
+            </w:pict>
+          </mc:Fallback>
+        </mc:AlternateContent>
+      </w:r>
+      <w:r>
+        <mc:AlternateContent>
+          <mc:Choice Requires="wps">
+            <w:drawing>
+              <wp:anchor distT="45720" distB="45720" distL="114300" distR="114300" simplePos="0" relativeHeight="251660288" behindDoc="0" locked="0" layoutInCell="1" allowOverlap="1" wp14:anchorId="0BD7ADC3" wp14:editId="6C31D3D9">
+                <wp:simplePos x="0" y="0"/>
+                <wp:positionH relativeFrom="margin">
+                  <wp:posOffset>2110740</wp:posOffset>
+                </wp:positionH>
+                <wp:positionV relativeFrom="paragraph">
+                  <wp:posOffset>578485</wp:posOffset>
+                </wp:positionV>
+                <wp:extent cx="1889760" cy="3558540"/>
+                <wp:effectExtent l="0" t="0" r="15240" b="22860"/>
+                <wp:wrapSquare wrapText="bothSides"/>
+                <wp:docPr id="1" name="Casella di testo 2"/>
+                <wp:cNvGraphicFramePr>
+                  <a:graphicFrameLocks xmlns:a="http://schemas.openxmlformats.org/drawingml/2006/main"/>
+                </wp:cNvGraphicFramePr>
+                <a:graphic xmlns:a="http://schemas.openxmlformats.org/drawingml/2006/main">
+                  <a:graphicData uri="http://schemas.microsoft.com/office/word/2010/wordprocessingShape">
+                    <wps:wsp>
+                      <wps:cNvSpPr txBox="1">
+                        <a:spLocks noChangeArrowheads="1"/>
+                      </wps:cNvSpPr>
+                      <wps:spPr bwMode="auto">
+                        <a:xfrm>
+                          <a:off x="0" y="0"/>
+                          <a:ext cx="1889760" cy="3558540"/>
+                        </a:xfrm>
+                        <a:prstGeom prst="rect">
+                          <a:avLst/>
+                        </a:prstGeom>
+                        <a:solidFill>
+                          <a:srgbClr val="FFFFFF"/>
+                        </a:solidFill>
+                        <a:ln w="9525">
+                          <a:solidFill>
+                            <a:srgbClr val="000000"/>
+                          </a:solidFill>
+                          <a:miter lim="800000"/>
+                          <a:headEnd/>
+                          <a:tailEnd/>
+                        </a:ln>
+                      </wps:spPr>
+                      <wps:txbx>
+                        <w:txbxContent>
+                          <w:p>
+                            <w:pPr>
+                              <w:rPr>
+                                <w:lang w:val="en-US"/>
+                              </w:rPr>
+                            </w:pPr>
+                            <w:r>
+                              <w:rPr>
+                                <w:lang w:val="en-US"/>
+                              </w:rPr>
+                              <w:t>SHARED RAM</w:t>
+                            </w:r>
+                          </w:p>
+                          <w:p>
+                            <w:pPr>
+                              <w:rPr>
+                                <w:lang w:val="en-US"/>
+                              </w:rPr>
+                            </w:pPr>
+                            <w:r>
+                              <w:rPr>
+                                <w:lang w:val="en-US"/>
+                              </w:rPr>
+                              <w:t xml:space="preserve">- </w:t>
+                            </w:r>
+                            <w:r>
+                              <w:rPr>
+                                <w:lang w:val="en-US"/>
+                              </w:rPr>
+                              <w:t xml:space="preserve">Shared struct </w:t>
+                            </w:r>
+                            <w:proofErr w:type="spellStart"/>
+                            <w:r>
+                              <w:rPr>
+                                <w:lang w:val="en-US"/>
+                              </w:rPr>
+                              <w:t>sh</w:t>
+                            </w:r>
+                            <w:proofErr w:type="spellEnd"/>
+                          </w:p>
+                          <w:p>
+                            <w:pPr>
+                              <w:rPr>
+                                <w:lang w:val="en-US"/>
+                              </w:rPr>
+                            </w:pPr>
+                            <w:r>
+                              <w:rPr>
+                                <w:lang w:val="en-US"/>
+                              </w:rPr>
+                              <w:t>-</w:t>
+                            </w:r>
+                            <w:r>
+                              <w:rPr>
+                                <w:lang w:val="en-US"/>
+                              </w:rPr>
+                              <w:t xml:space="preserve"> timestamp</w:t>
+                            </w:r>
+                          </w:p>
+                        </w:txbxContent>
+                      </wps:txbx>
+                      <wps:bodyPr rot="0" vert="horz" wrap="square" lIns="91440" tIns="45720" rIns="91440" bIns="45720" anchor="t" anchorCtr="0">
+                        <a:noAutofit/>
+                      </wps:bodyPr>
+                    </wps:wsp>
+                  </a:graphicData>
+                </a:graphic>
+                <wp14:sizeRelH relativeFrom="margin">
+                  <wp14:pctWidth>0</wp14:pctWidth>
+                </wp14:sizeRelH>
+                <wp14:sizeRelV relativeFrom="margin">
+                  <wp14:pctHeight>0</wp14:pctHeight>
+                </wp14:sizeRelV>
+              </wp:anchor>
+            </w:drawing>
+          </mc:Choice>
+          <mc:Fallback>
+            <w:pict>
+              <v:shape w14:anchorId="0BD7ADC3" id="_x0000_s1027" type="#_x0000_t202" style="position:absolute;left:0;text-align:left;margin-left:166.2pt;margin-top:45.55pt;width:148.8pt;height:280.2pt;z-index:251660288;visibility:visible;mso-wrap-style:square;mso-width-percent:0;mso-height-percent:0;mso-wrap-distance-left:9pt;mso-wrap-distance-top:3.6pt;mso-wrap-distance-right:9pt;mso-wrap-distance-bottom:3.6pt;mso-position-horizontal:absolute;mso-position-horizontal-relative:margin;mso-position-vertical:absolute;mso-position-vertical-relative:text;mso-width-percent:0;mso-height-percent:0;mso-width-relative:margin;mso-height-relative:margin;v-text-anchor:top" o:gfxdata="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">
+                <v:textbox>
+                  <w:txbxContent>
+                    <w:p>
+                      <w:pPr>
+                        <w:rPr>
+                          <w:lang w:val="en-US"/>
+                        </w:rPr>
+                      </w:pPr>
+                      <w:r>
+                        <w:rPr>
+                          <w:lang w:val="en-US"/>
+                        </w:rPr>
+                        <w:t>SHARED RAM</w:t>
+                      </w:r>
+                    </w:p>
+                    <w:p>
+                      <w:pPr>
+                        <w:rPr>
+                          <w:lang w:val="en-US"/>
+                        </w:rPr>
+                      </w:pPr>
+                      <w:r>
+                        <w:rPr>
+                          <w:lang w:val="en-US"/>
+                        </w:rPr>
+                        <w:t xml:space="preserve">- </w:t>
+                      </w:r>
+                      <w:r>
+                        <w:rPr>
+                          <w:lang w:val="en-US"/>
+                        </w:rPr>
+                        <w:t xml:space="preserve">Shared struct </w:t>
+                      </w:r>
+                      <w:proofErr w:type="spellStart"/>
+                      <w:r>
+                        <w:rPr>
+                          <w:lang w:val="en-US"/>
+                        </w:rPr>
+                        <w:t>sh</w:t>
+                      </w:r>
+                      <w:proofErr w:type="spellEnd"/>
+                    </w:p>
+                    <w:p>
+                      <w:pPr>
+                        <w:rPr>
+                          <w:lang w:val="en-US"/>
+                        </w:rPr>
+                      </w:pPr>
+                      <w:r>
+                        <w:rPr>
+                          <w:lang w:val="en-US"/>
+                        </w:rPr>
+                        <w:t>-</w:t>
+                      </w:r>
+                      <w:r>
+                        <w:rPr>
+                          <w:lang w:val="en-US"/>
+                        </w:rPr>
+                        <w:t xml:space="preserve"> timestamp</w:t>
+                      </w:r>
+                    </w:p>
+                  </w:txbxContent>
+                </v:textbox>
+                <w10:wrap type="square" anchorx="margin"/>
+              </v:shape>
+            </w:pict>
+          </mc:Fallback>
+        </mc:AlternateContent>
+      </w:r>
+      <w:r>
+        <mc:AlternateContent>
+          <mc:Choice Requires="wps">
+            <w:drawing>
+              <wp:anchor distT="45720" distB="45720" distL="114300" distR="114300" simplePos="0" relativeHeight="251661312" behindDoc="0" locked="0" layoutInCell="1" allowOverlap="1" wp14:anchorId="4E992D02" wp14:editId="65608542">
+                <wp:simplePos x="0" y="0"/>
+                <wp:positionH relativeFrom="margin">
+                  <wp:posOffset>4229100</wp:posOffset>
+                </wp:positionH>
+                <wp:positionV relativeFrom="paragraph">
+                  <wp:posOffset>578485</wp:posOffset>
+                </wp:positionV>
+                <wp:extent cx="1889760" cy="3558540"/>
+                <wp:effectExtent l="0" t="0" r="15240" b="22860"/>
+                <wp:wrapSquare wrapText="bothSides"/>
+                <wp:docPr id="2" name="Casella di testo 2"/>
+                <wp:cNvGraphicFramePr>
+                  <a:graphicFrameLocks xmlns:a="http://schemas.openxmlformats.org/drawingml/2006/main"/>
+                </wp:cNvGraphicFramePr>
+                <a:graphic xmlns:a="http://schemas.openxmlformats.org/drawingml/2006/main">
+                  <a:graphicData uri="http://schemas.microsoft.com/office/word/2010/wordprocessingShape">
+                    <wps:wsp>
+                      <wps:cNvSpPr txBox="1">
+                        <a:spLocks noChangeArrowheads="1"/>
+                      </wps:cNvSpPr>
+                      <wps:spPr bwMode="auto">
+                        <a:xfrm>
+                          <a:off x="0" y="0"/>
+                          <a:ext cx="1889760" cy="3558540"/>
+                        </a:xfrm>
+                        <a:prstGeom prst="rect">
+                          <a:avLst/>
+                        </a:prstGeom>
+                        <a:solidFill>
+                          <a:srgbClr val="FFFFFF"/>
+                        </a:solidFill>
+                        <a:ln w="9525">
+                          <a:solidFill>
+                            <a:srgbClr val="000000"/>
+                          </a:solidFill>
+                          <a:miter lim="800000"/>
+                          <a:headEnd/>
+                          <a:tailEnd/>
+                        </a:ln>
+                      </wps:spPr>
+                      <wps:txbx>
+                        <w:txbxContent>
+                          <w:p>
+                            <w:r>
+                              <w:t>CPU 2</w:t>
+                            </w:r>
+                          </w:p>
+                          <w:p>
+                            <w:r>
+                              <w:t>- ADC</w:t>
+                            </w:r>
+                          </w:p>
+                          <w:p>
+                            <w:r>
+                              <w:t>- EPWM</w:t>
+                            </w:r>
+                          </w:p>
+                          <w:p>
+                            <w:r>
+                              <w:t xml:space="preserve">- </w:t>
+                            </w:r>
+                            <w:proofErr w:type="spellStart"/>
+                            <w:r>
+                              <w:t>Main</w:t>
+                            </w:r>
+                            <w:proofErr w:type="spellEnd"/>
+                            <w:r>
+                              <w:t xml:space="preserve"> </w:t>
+                            </w:r>
+                            <w:proofErr w:type="spellStart"/>
+                            <w:r>
+                              <w:t>Logic</w:t>
+                            </w:r>
+                            <w:proofErr w:type="spellEnd"/>
+                          </w:p>
+                          <w:p>
+                            <w:pPr>
+                              <w:rPr>
+                                <w:u w:val="single"/>
+                              </w:rPr>
+                            </w:pPr>
+                            <w:r>
+                              <w:t>- Timers</w:t>
+                            </w:r>
+                          </w:p>
+                        </w:txbxContent>
+                      </wps:txbx>
+                      <wps:bodyPr rot="0" vert="horz" wrap="square" lIns="91440" tIns="45720" rIns="91440" bIns="45720" anchor="t" anchorCtr="0">
+                        <a:noAutofit/>
+                      </wps:bodyPr>
+                    </wps:wsp>
+                  </a:graphicData>
+                </a:graphic>
+                <wp14:sizeRelH relativeFrom="margin">
+                  <wp14:pctWidth>0</wp14:pctWidth>
+                </wp14:sizeRelH>
+                <wp14:sizeRelV relativeFrom="margin">
+                  <wp14:pctHeight>0</wp14:pctHeight>
+                </wp14:sizeRelV>
+              </wp:anchor>
+            </w:drawing>
+          </mc:Choice>
+          <mc:Fallback>
+            <w:pict>
+              <v:shape w14:anchorId="4E992D02" id="_x0000_s1028" type="#_x0000_t202" style="position:absolute;left:0;text-align:left;margin-left:333pt;margin-top:45.55pt;width:148.8pt;height:280.2pt;z-index:251661312;visibility:visible;mso-wrap-style:square;mso-width-percent:0;mso-height-percent:0;mso-wrap-distance-left:9pt;mso-wrap-distance-top:3.6pt;mso-wrap-distance-right:9pt;mso-wrap-distance-bottom:3.6pt;mso-position-horizontal:absolute;mso-position-horizontal-relative:margin;mso-position-vertical:absolute;mso-position-vertical-relative:text;mso-width-percent:0;mso-height-percent:0;mso-width-relative:margin;mso-height-relative:margin;v-text-anchor:top" o:gfxdata="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">
+                <v:textbox>
+                  <w:txbxContent>
+                    <w:p>
+                      <w:r>
+                        <w:t>CPU 2</w:t>
+                      </w:r>
+                    </w:p>
+                    <w:p>
+                      <w:r>
+                        <w:t>- ADC</w:t>
+                      </w:r>
+                    </w:p>
+                    <w:p>
+                      <w:r>
+                        <w:t>- EPWM</w:t>
+                      </w:r>
+                    </w:p>
+                    <w:p>
+                      <w:r>
+                        <w:t xml:space="preserve">- </w:t>
+                      </w:r>
+                      <w:proofErr w:type="spellStart"/>
+                      <w:r>
+                        <w:t>Main</w:t>
+                      </w:r>
+                      <w:proofErr w:type="spellEnd"/>
+                      <w:r>
+                        <w:t xml:space="preserve"> </w:t>
+                      </w:r>
+                      <w:proofErr w:type="spellStart"/>
+                      <w:r>
+                        <w:t>Logic</w:t>
+                      </w:r>
+                      <w:proofErr w:type="spellEnd"/>
+                    </w:p>
+                    <w:p>
+                      <w:pPr>
+                        <w:rPr>
+                          <w:u w:val="single"/>
+                        </w:rPr>
+                      </w:pPr>
+                      <w:r>
+                        <w:t>- Timers</w:t>
+                      </w:r>
+                    </w:p>
+                  </w:txbxContent>
+                </v:textbox>
+                <w10:wrap type="square" anchorx="margin"/>
+              </v:shape>
+            </w:pict>
+          </mc:Fallback>
+        </mc:AlternateContent>
+      </w:r>
+    </w:p>
+    <w:p>
+      <w:pPr>
+        <w:pStyle w:val="Paragrafoelenco"/>
+      </w:pPr>
+    </w:p>
+    <w:p>
+      <w:pPr>
+        <w:pStyle w:val="Paragrafoelenco"/>
+      </w:pPr>
+    </w:p>
+    <w:p>
+      <w:pPr>
+        <w:pStyle w:val="Paragrafoelenco"/>
+        <w:numPr>
+          <w:ilvl w:val="0"/>
+          <w:numId w:val="1"/>
+        </w:numPr>
+      </w:pPr>
+      <w:r>
+        <w:t>ASPETTI TECNICI e CORREZIONE FILE DI LIBRERIA</w:t>
+      </w:r>
+    </w:p>
+    <w:p>
+      <w:pPr>
+        <w:pStyle w:val="Paragrafoelenco"/>
+      </w:pPr>
+      <w:r>
+        <w:t>Durante il lavoro di scrittura codice in dual core sono state apportate le seguenti modifiche  (spero di ricordarmele tutte, se ne avete qualcuna in mente vi prego di segnarla qui o parlarmene):</w:t>
+      </w:r>
+    </w:p>
+    <w:p>
+      <w:pPr>
+        <w:pStyle w:val="Paragrafoelenco"/>
+        <w:numPr>
+          <w:ilvl w:val="0"/>
+          <w:numId w:val="4"/>
+        </w:numPr>
+      </w:pPr>
+      <w:r>
+        <w:t xml:space="preserve">Il progetto è stato compilato con la versione </w:t>
+      </w:r>
+      <w:r>
+        <w:t>20.2.1</w:t>
+      </w:r>
+      <w:r>
+        <w:t xml:space="preserve"> del compilatore; in caso di problemi usare questa versione prima di modificare altri parametri.</w:t>
+      </w:r>
+    </w:p>
+    <w:p>
+      <w:pPr>
+        <w:pStyle w:val="Paragrafoelenco"/>
+        <w:numPr>
+          <w:ilvl w:val="0"/>
+          <w:numId w:val="4"/>
+        </w:numPr>
+      </w:pPr>
+      <w:r>
+        <w:t xml:space="preserve">Al seguente </w:t>
+      </w:r>
+      <w:proofErr w:type="spellStart"/>
+      <w:r>
+        <w:t>path</w:t>
+      </w:r>
+      <w:proofErr w:type="spellEnd"/>
+      <w:r>
+        <w:t xml:space="preserve"> </w:t>
+      </w:r>
+      <w:r>
+        <w:t>C:\ti\c2000\C2000Ware_3_04_00_00\device_support\f2837xd\common\cmd</w:t>
+      </w:r>
+    </w:p>
+    <w:p>
+      <w:pPr>
+        <w:pStyle w:val="Paragrafoelenco"/>
+        <w:ind w:left="1416"/>
+      </w:pPr>
+      <w:r>
+        <w:t>I</w:t>
+      </w:r>
+      <w:r>
+        <w:t>l</w:t>
+      </w:r>
+      <w:r>
+        <w:t xml:space="preserve"> file   </w:t>
+      </w:r>
+      <w:r>
+        <w:t>2837xD_FLASH_lnk_cpu1</w:t>
+      </w:r>
+      <w:r>
+        <w:t xml:space="preserve"> ha</w:t>
+      </w:r>
+      <w:r>
+        <w:t xml:space="preserve"> una zo</w:t>
+      </w:r>
+      <w:r>
+        <w:t>na di codice SECTION modificata nella seguente maniera</w:t>
+      </w:r>
+      <w:r>
+        <w:t>:</w:t>
+      </w:r>
+    </w:p>
+    <w:p>
+      <w:pPr>
+        <w:pStyle w:val="Paragrafoelenco"/>
+        <w:ind w:firstLine="696"/>
+      </w:pPr>
+    </w:p>
+    <w:p>
+      <w:pPr>
+        <w:pStyle w:val="Paragrafoelenco"/>
+        <w:ind w:firstLine="696"/>
+        <w:rPr>
+          <w:lang w:val="en-US"/>
+        </w:rPr>
+      </w:pPr>
+      <w:r>
+        <w:t xml:space="preserve">   </w:t>
+      </w:r>
+      <w:r>
+        <w:rPr>
+          <w:lang w:val="en-US"/>
+        </w:rPr>
+        <w:t>/* Allocate program areas: */</w:t>
+      </w:r>
+    </w:p>
+    <w:p>
+      <w:pPr>
+        <w:pStyle w:val="Paragrafoelenco"/>
+        <w:ind w:firstLine="696"/>
+        <w:rPr>
+          <w:lang w:val="en-US"/>
+        </w:rPr>
+      </w:pPr>
+      <w:r>
+        <w:rPr>
+          <w:lang w:val="en-US"/>
+        </w:rPr>
+        <w:t xml:space="preserve">   .</w:t>
+      </w:r>
+      <w:proofErr w:type="spellStart"/>
+      <w:r>
+        <w:rPr>
+          <w:lang w:val="en-US"/>
+        </w:rPr>
+        <w:t>cinit</w:t>
+      </w:r>
+      <w:proofErr w:type="spellEnd"/>
+      <w:r>
+        <w:rPr>
+          <w:lang w:val="en-US"/>
+        </w:rPr>
+        <w:t xml:space="preserve">              : &gt; FLASHB      PAGE = 0, ALIGN(8)</w:t>
+      </w:r>
+    </w:p>
+    <w:p>
+      <w:pPr>
+        <w:pStyle w:val="Paragrafoelenco"/>
+        <w:ind w:firstLine="696"/>
+        <w:rPr>
+          <w:lang w:val="en-US"/>
+        </w:rPr>
+      </w:pPr>
+      <w:r>
+        <w:rPr>
+          <w:lang w:val="en-US"/>
+        </w:rPr>
+        <w:t xml:space="preserve">   </w:t>
+      </w:r>
+      <w:r>
+        <w:rPr>
+          <w:highlight w:val="yellow"/>
+          <w:lang w:val="en-US"/>
+        </w:rPr>
+        <w:t>.text               : &gt; FLASHG</w:t>
+      </w:r>
+      <w:r>
+        <w:rPr>
+          <w:highlight w:val="yellow"/>
+          <w:lang w:val="en-US"/>
+        </w:rPr>
+        <w:tab/>
+        <w:t xml:space="preserve">   PAGE = 0, ALIGN(8)</w:t>
+      </w:r>
+    </w:p>
+    <w:p>
+      <w:pPr>
+        <w:pStyle w:val="Paragrafoelenco"/>
+        <w:ind w:firstLine="696"/>
+        <w:rPr>
+          <w:lang w:val="en-US"/>
+        </w:rPr>
+      </w:pPr>
+      <w:r>
+        <w:rPr>
+          <w:lang w:val="en-US"/>
+        </w:rPr>
+        <w:t xml:space="preserve">   </w:t>
+      </w:r>
+      <w:proofErr w:type="spellStart"/>
+      <w:r>
+        <w:rPr>
+          <w:lang w:val="en-US"/>
+        </w:rPr>
+        <w:t>codestart</w:t>
+      </w:r>
+      <w:proofErr w:type="spellEnd"/>
+      <w:r>
+        <w:rPr>
+          <w:lang w:val="en-US"/>
+        </w:rPr>
+        <w:t xml:space="preserve">           : &gt; BEGIN       PAGE = 0, ALIGN(8)</w:t>
+      </w:r>
+    </w:p>
+    <w:p>
+      <w:pPr>
+        <w:pStyle w:val="Paragrafoelenco"/>
+        <w:ind w:firstLine="696"/>
+        <w:rPr>
+          <w:lang w:val="en-US"/>
+        </w:rPr>
+      </w:pPr>
+      <w:r>
+        <w:rPr>
+          <w:lang w:val="en-US"/>
+        </w:rPr>
+        <w:t xml:space="preserve">   /* Allocate </w:t>
+      </w:r>
+      <w:proofErr w:type="spellStart"/>
+      <w:r>
+        <w:rPr>
+          <w:lang w:val="en-US"/>
+        </w:rPr>
+        <w:t>uninitalized</w:t>
+      </w:r>
+      <w:proofErr w:type="spellEnd"/>
+      <w:r>
+        <w:rPr>
+          <w:lang w:val="en-US"/>
+        </w:rPr>
+        <w:t xml:space="preserve"> data sections: */</w:t>
+      </w:r>
+    </w:p>
+    <w:p>
+      <w:pPr>
+        <w:pStyle w:val="Paragrafoelenco"/>
+        <w:ind w:firstLine="696"/>
+        <w:rPr>
+          <w:lang w:val="en-US"/>
+        </w:rPr>
+      </w:pPr>
+      <w:r>
+        <w:rPr>
+          <w:lang w:val="en-US"/>
+        </w:rPr>
+        <w:t xml:space="preserve">   </w:t>
+      </w:r>
+      <w:r>
+        <w:rPr>
+          <w:highlight w:val="yellow"/>
+          <w:lang w:val="en-US"/>
+        </w:rPr>
+        <w:t>.stack              : &gt; RAMLS1       PAGE = 0</w:t>
+      </w:r>
+    </w:p>
+    <w:p>
+      <w:pPr>
+        <w:pStyle w:val="Paragrafoelenco"/>
+        <w:ind w:firstLine="696"/>
+        <w:rPr>
+          <w:lang w:val="en-US"/>
+        </w:rPr>
+      </w:pPr>
+      <w:r>
+        <w:rPr>
+          <w:lang w:val="en-US"/>
+        </w:rPr>
+        <w:t xml:space="preserve">   .switch             : &gt; FLASHB      PAGE = 0, ALIGN(8)</w:t>
+      </w:r>
+    </w:p>
+    <w:p>
+      <w:pPr>
+        <w:pStyle w:val="Paragrafoelenco"/>
+        <w:ind w:firstLine="696"/>
+        <w:rPr>
+          <w:lang w:val="en-US"/>
+        </w:rPr>
+      </w:pPr>
+      <w:r>
+        <w:rPr>
+          <w:lang w:val="en-US"/>
+        </w:rPr>
+        <w:t xml:space="preserve">   .reset              : &gt; RESET,      PAGE = 0, TYPE = DSECT /* not used, */</w:t>
+      </w:r>
+    </w:p>
+    <w:p>
+      <w:pPr>
+        <w:pStyle w:val="Paragrafoelenco"/>
+        <w:rPr>
+          <w:lang w:val="en-US"/>
+        </w:rPr>
+      </w:pPr>
+    </w:p>
+    <w:p>
+      <w:pPr>
+        <w:pStyle w:val="Paragrafoelenco"/>
+        <w:ind w:left="1416"/>
+      </w:pPr>
+      <w:r>
+        <w:lastRenderedPageBreak/>
+        <w:t>I</w:t>
+      </w:r>
+      <w:r>
+        <w:t>l</w:t>
+      </w:r>
+      <w:r>
+        <w:t xml:space="preserve"> file   2837xD_FLASH_lnk_cpu</w:t>
+      </w:r>
+      <w:r>
+        <w:t>2</w:t>
+      </w:r>
+      <w:r>
+        <w:t xml:space="preserve"> ha</w:t>
+      </w:r>
+      <w:r>
+        <w:t xml:space="preserve"> una zo</w:t>
+      </w:r>
+      <w:r>
+        <w:t>na di codice SECTION modificata nella seguente maniera</w:t>
+      </w:r>
+      <w:r>
+        <w:t>:</w:t>
+      </w:r>
+    </w:p>
+    <w:p>
+      <w:pPr>
+        <w:pStyle w:val="Paragrafoelenco"/>
+      </w:pPr>
+    </w:p>
+    <w:p>
+      <w:pPr>
+        <w:pStyle w:val="Paragrafoelenco"/>
+        <w:rPr>
+          <w:lang w:val="en-US"/>
+        </w:rPr>
+      </w:pPr>
+      <w:r>
+        <w:tab/>
+      </w:r>
+      <w:r>
+        <w:rPr>
+          <w:lang w:val="en-US"/>
+        </w:rPr>
+        <w:t xml:space="preserve"> /* Allocate program areas: */</w:t>
+      </w:r>
+    </w:p>
+    <w:p>
+      <w:pPr>
+        <w:pStyle w:val="Paragrafoelenco"/>
+        <w:ind w:left="1416"/>
+        <w:rPr>
+          <w:lang w:val="en-US"/>
+        </w:rPr>
+      </w:pPr>
+      <w:r>
+        <w:rPr>
+          <w:lang w:val="en-US"/>
+        </w:rPr>
+        <w:t xml:space="preserve">   .</w:t>
+      </w:r>
+      <w:proofErr w:type="spellStart"/>
+      <w:r>
+        <w:rPr>
+          <w:lang w:val="en-US"/>
+        </w:rPr>
+        <w:t>cinit</w:t>
+      </w:r>
+      <w:proofErr w:type="spellEnd"/>
+      <w:r>
+        <w:rPr>
+          <w:lang w:val="en-US"/>
+        </w:rPr>
+        <w:t xml:space="preserve">              : &gt; FLASHB      PAGE = 0, ALIGN(8)</w:t>
+      </w:r>
+    </w:p>
+    <w:p>
+      <w:pPr>
+        <w:pStyle w:val="Paragrafoelenco"/>
+        <w:ind w:left="1416"/>
+        <w:rPr>
+          <w:lang w:val="en-US"/>
+        </w:rPr>
+      </w:pPr>
+      <w:r>
+        <w:rPr>
+          <w:lang w:val="en-US"/>
+        </w:rPr>
+        <w:t xml:space="preserve">   </w:t>
+      </w:r>
+      <w:r>
+        <w:rPr>
+          <w:highlight w:val="yellow"/>
+          <w:lang w:val="en-US"/>
+        </w:rPr>
+        <w:t>.text               : &gt; FLASHG      PAGE = 0, ALIGN(8)</w:t>
+      </w:r>
+    </w:p>
+    <w:p>
+      <w:pPr>
+        <w:pStyle w:val="Paragrafoelenco"/>
+        <w:ind w:left="1416"/>
+        <w:rPr>
+          <w:lang w:val="en-US"/>
+        </w:rPr>
+      </w:pPr>
+      <w:r>
+        <w:rPr>
+          <w:lang w:val="en-US"/>
+        </w:rPr>
+        <w:t xml:space="preserve">   </w:t>
+      </w:r>
+      <w:proofErr w:type="spellStart"/>
+      <w:r>
+        <w:rPr>
+          <w:lang w:val="en-US"/>
+        </w:rPr>
+        <w:t>codestart</w:t>
+      </w:r>
+      <w:proofErr w:type="spellEnd"/>
+      <w:r>
+        <w:rPr>
+          <w:lang w:val="en-US"/>
+        </w:rPr>
+        <w:t xml:space="preserve">           : &gt; BEGIN       PAGE = 0, ALIGN(8)</w:t>
+      </w:r>
+    </w:p>
+    <w:p>
+      <w:pPr>
+        <w:pStyle w:val="Paragrafoelenco"/>
+        <w:ind w:left="1416"/>
+        <w:rPr>
+          <w:lang w:val="en-US"/>
+        </w:rPr>
+      </w:pPr>
+    </w:p>
+    <w:p>
+      <w:pPr>
+        <w:pStyle w:val="Paragrafoelenco"/>
+        <w:ind w:left="1416"/>
+      </w:pPr>
+      <w:r>
+        <w:t>Il motiv</w:t>
+      </w:r>
+      <w:r>
+        <w:t>o</w:t>
+      </w:r>
+      <w:r>
+        <w:t xml:space="preserve"> della modifica del .</w:t>
+      </w:r>
+      <w:r>
+        <w:t xml:space="preserve">text è che il programma non sarebbe entrato in memoria. Il motivo della modifica del .stack è che serve dello spazio aggiuntivo per far funzionare il </w:t>
+      </w:r>
+      <w:proofErr w:type="spellStart"/>
+      <w:r>
+        <w:t>sprintf</w:t>
+      </w:r>
+      <w:proofErr w:type="spellEnd"/>
+      <w:r>
+        <w:t>().</w:t>
+      </w:r>
+    </w:p>
+    <w:p/>
+    <w:p>
+      <w:pPr>
+        <w:rPr>
+          <w:sz w:val="28"/>
+          <w:szCs w:val="28"/>
+        </w:rPr>
+      </w:pPr>
+    </w:p>
+    <w:p>
+      <w:pPr>
+        <w:rPr>
+          <w:sz w:val="28"/>
+          <w:szCs w:val="28"/>
+        </w:rPr>
+      </w:pPr>
+      <w:r>
+        <w:rPr>
+          <w:sz w:val="28"/>
+          <w:szCs w:val="28"/>
+        </w:rPr>
+        <w:t xml:space="preserve">COME SEMPRE SONO DISPONIBILE PER QUALSIASI CHIARIMENTO. </w:t>
+      </w:r>
+    </w:p>
+    <w:p>
+      <w:pPr>
+        <w:rPr>
+          <w:sz w:val="28"/>
+          <w:szCs w:val="28"/>
+        </w:rPr>
+      </w:pPr>
+      <w:r>
+        <w:rPr>
+          <w:sz w:val="28"/>
+          <w:szCs w:val="28"/>
+        </w:rPr>
+        <w:t>TEST SUL CODICE SONO ASSOLUTAMENTE BEN ACCETTI E NECESSARI, SE LI FATE FATEMI SAPERE L’ESITO ED EVENTUALI PROBLEMI.</w:t>
+      </w:r>
+    </w:p>
+    <w:p>
+      <w:pPr>
+        <w:pStyle w:val="Paragrafoelenco"/>
+        <w:ind w:left="1416"/>
+      </w:pPr>
+    </w:p>
+    <w:p>
+      <w:pPr>
+        <w:pStyle w:val="Paragrafoelenco"/>
+        <w:ind w:left="1416"/>
+      </w:pPr>
+    </w:p>
+    <w:p>
+      <w:pPr>
+        <w:pStyle w:val="Paragrafoelenco"/>
+        <w:ind w:left="1416"/>
+      </w:pPr>
+    </w:p>
+    <w:p>
+      <w:pPr>
+        <w:pStyle w:val="Paragrafoelenco"/>
+        <w:ind w:left="1416"/>
+      </w:pPr>
+    </w:p>
+    <w:p>
+      <w:pPr>
+        <w:pStyle w:val="Paragrafoelenco"/>
+        <w:ind w:left="1416"/>
       </w:pPr>
     </w:p>
     <w:sectPr>
@@ -350,7 +1601,7 @@
   <w:abstractNum w:abstractNumId="0" w15:restartNumberingAfterBreak="0">
     <w:nsid w:val="015B276B"/>
     <w:multiLevelType w:val="hybridMultilevel"/>
-    <w:tmpl w:val="00FC1BC2"/>
+    <w:tmpl w:val="6178C138"/>
     <w:lvl w:ilvl="0" w:tplc="0410000F">
       <w:start w:val="1"/>
       <w:numFmt w:val="decimal"/>
@@ -363,14 +1614,17 @@
         <w:rFonts w:hint="default"/>
       </w:rPr>
     </w:lvl>
-    <w:lvl w:ilvl="1" w:tplc="04100019" w:tentative="1">
-      <w:start w:val="1"/>
-      <w:numFmt w:val="lowerLetter"/>
-      <w:lvlText w:val="%2."/>
+    <w:lvl w:ilvl="1" w:tplc="04100001">
+      <w:start w:val="1"/>
+      <w:numFmt w:val="bullet"/>
+      <w:lvlText w:val=""/>
       <w:lvlJc w:val="left"/>
       <w:pPr>
         <w:ind w:left="1440" w:hanging="360"/>
       </w:pPr>
+      <w:rPr>
+        <w:rFonts w:ascii="Symbol" w:hAnsi="Symbol" w:hint="default"/>
+      </w:rPr>
     </w:lvl>
     <w:lvl w:ilvl="2" w:tplc="0410001B" w:tentative="1">
       <w:start w:val="1"/>
@@ -439,7 +1693,7 @@
   <w:abstractNum w:abstractNumId="1" w15:restartNumberingAfterBreak="0">
     <w:nsid w:val="395409BB"/>
     <w:multiLevelType w:val="hybridMultilevel"/>
-    <w:tmpl w:val="FB8EF9F8"/>
+    <w:tmpl w:val="481CAB5A"/>
     <w:lvl w:ilvl="0" w:tplc="04100001">
       <w:start w:val="1"/>
       <w:numFmt w:val="bullet"/>
@@ -550,6 +1804,119 @@
     </w:lvl>
   </w:abstractNum>
   <w:abstractNum w:abstractNumId="2" w15:restartNumberingAfterBreak="0">
+    <w:nsid w:val="4B262296"/>
+    <w:multiLevelType w:val="hybridMultilevel"/>
+    <w:tmpl w:val="FDD225AC"/>
+    <w:lvl w:ilvl="0" w:tplc="04100001">
+      <w:start w:val="1"/>
+      <w:numFmt w:val="bullet"/>
+      <w:lvlText w:val=""/>
+      <w:lvlJc w:val="left"/>
+      <w:pPr>
+        <w:ind w:left="1428" w:hanging="360"/>
+      </w:pPr>
+      <w:rPr>
+        <w:rFonts w:ascii="Symbol" w:hAnsi="Symbol" w:hint="default"/>
+      </w:rPr>
+    </w:lvl>
+    <w:lvl w:ilvl="1" w:tplc="04100003" w:tentative="1">
+      <w:start w:val="1"/>
+      <w:numFmt w:val="bullet"/>
+      <w:lvlText w:val="o"/>
+      <w:lvlJc w:val="left"/>
+      <w:pPr>
+        <w:ind w:left="2148" w:hanging="360"/>
+      </w:pPr>
+      <w:rPr>
+        <w:rFonts w:ascii="Courier New" w:hAnsi="Courier New" w:cs="Courier New" w:hint="default"/>
+      </w:rPr>
+    </w:lvl>
+    <w:lvl w:ilvl="2" w:tplc="04100005" w:tentative="1">
+      <w:start w:val="1"/>
+      <w:numFmt w:val="bullet"/>
+      <w:lvlText w:val=""/>
+      <w:lvlJc w:val="left"/>
+      <w:pPr>
+        <w:ind w:left="2868" w:hanging="360"/>
+      </w:pPr>
+      <w:rPr>
+        <w:rFonts w:ascii="Wingdings" w:hAnsi="Wingdings" w:hint="default"/>
+      </w:rPr>
+    </w:lvl>
+    <w:lvl w:ilvl="3" w:tplc="04100001" w:tentative="1">
+      <w:start w:val="1"/>
+      <w:numFmt w:val="bullet"/>
+      <w:lvlText w:val=""/>
+      <w:lvlJc w:val="left"/>
+      <w:pPr>
+        <w:ind w:left="3588" w:hanging="360"/>
+      </w:pPr>
+      <w:rPr>
+        <w:rFonts w:ascii="Symbol" w:hAnsi="Symbol" w:hint="default"/>
+      </w:rPr>
+    </w:lvl>
+    <w:lvl w:ilvl="4" w:tplc="04100003" w:tentative="1">
+      <w:start w:val="1"/>
+      <w:numFmt w:val="bullet"/>
+      <w:lvlText w:val="o"/>
+      <w:lvlJc w:val="left"/>
+      <w:pPr>
+        <w:ind w:left="4308" w:hanging="360"/>
+      </w:pPr>
+      <w:rPr>
+        <w:rFonts w:ascii="Courier New" w:hAnsi="Courier New" w:cs="Courier New" w:hint="default"/>
+      </w:rPr>
+    </w:lvl>
+    <w:lvl w:ilvl="5" w:tplc="04100005" w:tentative="1">
+      <w:start w:val="1"/>
+      <w:numFmt w:val="bullet"/>
+      <w:lvlText w:val=""/>
+      <w:lvlJc w:val="left"/>
+      <w:pPr>
+        <w:ind w:left="5028" w:hanging="360"/>
+      </w:pPr>
+      <w:rPr>
+        <w:rFonts w:ascii="Wingdings" w:hAnsi="Wingdings" w:hint="default"/>
+      </w:rPr>
+    </w:lvl>
+    <w:lvl w:ilvl="6" w:tplc="04100001" w:tentative="1">
+      <w:start w:val="1"/>
+      <w:numFmt w:val="bullet"/>
+      <w:lvlText w:val=""/>
+      <w:lvlJc w:val="left"/>
+      <w:pPr>
+        <w:ind w:left="5748" w:hanging="360"/>
+      </w:pPr>
+      <w:rPr>
+        <w:rFonts w:ascii="Symbol" w:hAnsi="Symbol" w:hint="default"/>
+      </w:rPr>
+    </w:lvl>
+    <w:lvl w:ilvl="7" w:tplc="04100003" w:tentative="1">
+      <w:start w:val="1"/>
+      <w:numFmt w:val="bullet"/>
+      <w:lvlText w:val="o"/>
+      <w:lvlJc w:val="left"/>
+      <w:pPr>
+        <w:ind w:left="6468" w:hanging="360"/>
+      </w:pPr>
+      <w:rPr>
+        <w:rFonts w:ascii="Courier New" w:hAnsi="Courier New" w:cs="Courier New" w:hint="default"/>
+      </w:rPr>
+    </w:lvl>
+    <w:lvl w:ilvl="8" w:tplc="04100005" w:tentative="1">
+      <w:start w:val="1"/>
+      <w:numFmt w:val="bullet"/>
+      <w:lvlText w:val=""/>
+      <w:lvlJc w:val="left"/>
+      <w:pPr>
+        <w:ind w:left="7188" w:hanging="360"/>
+      </w:pPr>
+      <w:rPr>
+        <w:rFonts w:ascii="Wingdings" w:hAnsi="Wingdings" w:hint="default"/>
+      </w:rPr>
+    </w:lvl>
+  </w:abstractNum>
+  <w:abstractNum w:abstractNumId="3" w15:restartNumberingAfterBreak="0">
     <w:nsid w:val="78F22582"/>
     <w:multiLevelType w:val="hybridMultilevel"/>
     <w:tmpl w:val="3A5AFFBC"/>
@@ -669,6 +2036,9 @@
     <w:abstractNumId w:val="1"/>
   </w:num>
   <w:num w:numId="3">
+    <w:abstractNumId w:val="3"/>
+  </w:num>
+  <w:num w:numId="4">
     <w:abstractNumId w:val="2"/>
   </w:num>
 </w:numbering>

</xml_diff>

<commit_message>
test schermo tra cpu, riorganizzazione codice
</commit_message>
<xml_diff>
--- a/info e istruzioni.docx
+++ b/info e istruzioni.docx
@@ -21,13 +21,8 @@
       <w:r>
         <w:t xml:space="preserve">Per importarli selezionare da menù di CODE COMPOSER Project -&gt; Import  CCS Project -&gt; Select </w:t>
       </w:r>
-      <w:proofErr w:type="spellStart"/>
-      <w:r>
-        <w:t>search</w:t>
-      </w:r>
-      <w:proofErr w:type="spellEnd"/>
-      <w:r>
-        <w:t>-directory</w:t>
+      <w:r>
+        <w:t>search-directory</w:t>
       </w:r>
     </w:p>
     <w:p>
@@ -67,23 +62,7 @@
         </w:numPr>
       </w:pPr>
       <w:r>
-        <w:t xml:space="preserve">I progetti dual core richiedono solo di </w:t>
-      </w:r>
-      <w:proofErr w:type="spellStart"/>
-      <w:r>
-        <w:t>rimappare</w:t>
-      </w:r>
-      <w:proofErr w:type="spellEnd"/>
-      <w:r>
-        <w:t xml:space="preserve"> gli include a seconda del vostro </w:t>
-      </w:r>
-      <w:proofErr w:type="spellStart"/>
-      <w:r>
-        <w:t>path</w:t>
-      </w:r>
-      <w:proofErr w:type="spellEnd"/>
-      <w:r>
-        <w:t xml:space="preserve"> di installazione delle librerie</w:t>
+        <w:t>I progetti dual core richiedono solo di rimappare gli include a seconda del vostro path di installazione delle librerie</w:t>
       </w:r>
     </w:p>
     <w:p>
@@ -100,15 +79,7 @@
         </w:rPr>
       </w:pPr>
       <w:r>
-        <w:t xml:space="preserve">Il progetto </w:t>
-      </w:r>
-      <w:proofErr w:type="spellStart"/>
-      <w:r>
-        <w:t>Sd_card</w:t>
-      </w:r>
-      <w:proofErr w:type="spellEnd"/>
-      <w:r>
-        <w:t xml:space="preserve"> richiede la stessa procedura ed inoltre richiede una libreria aggiuntiva ff14b che potete trovare al link </w:t>
+        <w:t xml:space="preserve">Il progetto Sd_card richiede la stessa procedura ed inoltre richiede una libreria aggiuntiva ff14b che potete trovare al link </w:t>
       </w:r>
       <w:hyperlink r:id="rId5" w:history="1">
         <w:r>
@@ -125,15 +96,7 @@
         <w:ind w:left="1440"/>
       </w:pPr>
       <w:r>
-        <w:t xml:space="preserve">Di comune accordo è stato deciso che la libreria si deve trovare al </w:t>
-      </w:r>
-      <w:proofErr w:type="spellStart"/>
-      <w:r>
-        <w:t>path</w:t>
-      </w:r>
-      <w:proofErr w:type="spellEnd"/>
-      <w:r>
-        <w:t xml:space="preserve"> C:\ti\ff14b</w:t>
+        <w:t>Di comune accordo è stato deciso che la libreria si deve trovare al path C:\ti\ff14b</w:t>
       </w:r>
       <w:r>
         <w:t>.</w:t>
@@ -163,15 +126,7 @@
         </w:numPr>
       </w:pPr>
       <w:r>
-        <w:t xml:space="preserve">Il progetto </w:t>
-      </w:r>
-      <w:proofErr w:type="spellStart"/>
-      <w:r>
-        <w:t>sd_card</w:t>
-      </w:r>
-      <w:proofErr w:type="spellEnd"/>
-      <w:r>
-        <w:t xml:space="preserve"> è stato fortemente modificato rispetto all’originale, chi è interessato alle modifiche può dare un’occhiata alla guida presente nella repository.</w:t>
+        <w:t>Il progetto sd_card è stato fortemente modificato rispetto all’originale, chi è interessato alle modifiche può dare un’occhiata alla guida presente nella repository.</w:t>
       </w:r>
     </w:p>
     <w:p>
@@ -215,13 +170,8 @@
           <w:numId w:val="2"/>
         </w:numPr>
       </w:pPr>
-      <w:proofErr w:type="spellStart"/>
-      <w:r>
-        <w:t>Sd_card</w:t>
-      </w:r>
-      <w:proofErr w:type="spellEnd"/>
-      <w:r>
-        <w:t xml:space="preserve"> (Samsung) scrive tutti </w:t>
+      <w:r>
+        <w:t xml:space="preserve">Sd_card (Samsung) scrive tutti </w:t>
       </w:r>
       <w:r>
         <w:t>i</w:t>
@@ -244,13 +194,8 @@
           <w:numId w:val="2"/>
         </w:numPr>
       </w:pPr>
-      <w:proofErr w:type="spellStart"/>
-      <w:r>
-        <w:t>Timestamp</w:t>
-      </w:r>
-      <w:proofErr w:type="spellEnd"/>
-      <w:r>
-        <w:t xml:space="preserve"> implementato grazie ad un timer presente in cpu2 che condivide una variabile alla cpu1.</w:t>
+      <w:r>
+        <w:t>Timestamp implementato grazie ad un timer presente in cpu2 che condivide una variabile alla cpu1.</w:t>
       </w:r>
     </w:p>
     <w:p>
@@ -262,15 +207,31 @@
         </w:numPr>
       </w:pPr>
       <w:r>
-        <w:t xml:space="preserve">MANCANO schermo e </w:t>
-      </w:r>
-      <w:proofErr w:type="spellStart"/>
-      <w:r>
-        <w:t>LoRa</w:t>
-      </w:r>
-      <w:proofErr w:type="spellEnd"/>
-      <w:r>
-        <w:t xml:space="preserve"> (da aggiungere dopo i test).</w:t>
+        <w:t>MANCA LoRa (da aggiungere dopo i test).</w:t>
+      </w:r>
+    </w:p>
+    <w:p>
+      <w:pPr>
+        <w:pStyle w:val="Paragrafoelenco"/>
+        <w:numPr>
+          <w:ilvl w:val="0"/>
+          <w:numId w:val="2"/>
+        </w:numPr>
+      </w:pPr>
+      <w:r>
+        <w:t>MANCA Testare Schermo con Can</w:t>
+      </w:r>
+    </w:p>
+    <w:p>
+      <w:pPr>
+        <w:pStyle w:val="Paragrafoelenco"/>
+        <w:numPr>
+          <w:ilvl w:val="0"/>
+          <w:numId w:val="2"/>
+        </w:numPr>
+      </w:pPr>
+      <w:r>
+        <w:t>MANCA integrare launch control</w:t>
       </w:r>
     </w:p>
     <w:p>
@@ -312,15 +273,7 @@
         </w:numPr>
       </w:pPr>
       <w:r>
-        <w:t xml:space="preserve">Le prestazioni della </w:t>
-      </w:r>
-      <w:proofErr w:type="spellStart"/>
-      <w:r>
-        <w:t>sd_card</w:t>
-      </w:r>
-      <w:proofErr w:type="spellEnd"/>
-      <w:r>
-        <w:t xml:space="preserve"> sono estremamente legate alla qualità della scheda stessa, perciò provare sempre almeno due schede </w:t>
+        <w:t xml:space="preserve">Le prestazioni della sd_card sono estremamente legate alla qualità della scheda stessa, perciò provare sempre almeno due schede </w:t>
       </w:r>
       <w:r>
         <w:t xml:space="preserve">(di qualità diversa) </w:t>
@@ -341,15 +294,7 @@
         </w:numPr>
       </w:pPr>
       <w:r>
-        <w:t xml:space="preserve">Il codice che implementa la scrittura in </w:t>
-      </w:r>
-      <w:proofErr w:type="spellStart"/>
-      <w:r>
-        <w:t>sd</w:t>
-      </w:r>
-      <w:proofErr w:type="spellEnd"/>
-      <w:r>
-        <w:t xml:space="preserve"> non è sicuramente dei migliori, ma è l’unico presente nelle librerie. Per migliorare le prestazioni si deve scrivere i dati in blocchi più grandi possibile.</w:t>
+        <w:t>Il codice che implementa la scrittura in sd non è sicuramente dei migliori, ma è l’unico presente nelle librerie. Per migliorare le prestazioni si deve scrivere i dati in blocchi più grandi possibile.</w:t>
       </w:r>
     </w:p>
     <w:p>
@@ -361,23 +306,7 @@
         </w:numPr>
       </w:pPr>
       <w:r>
-        <w:t xml:space="preserve">Vi è un limite di dati che si possono passare al comando </w:t>
-      </w:r>
-      <w:proofErr w:type="spellStart"/>
-      <w:r>
-        <w:t>writeSD</w:t>
-      </w:r>
-      <w:proofErr w:type="spellEnd"/>
-      <w:r>
-        <w:t xml:space="preserve">() circa 250 byte (vedere implementazione della funzione). Sarebbe sempre meglio controllare a banco che la </w:t>
-      </w:r>
-      <w:proofErr w:type="spellStart"/>
-      <w:r>
-        <w:t>sd</w:t>
-      </w:r>
-      <w:proofErr w:type="spellEnd"/>
-      <w:r>
-        <w:t xml:space="preserve"> non si blocchi in caso di scrittura di troppi dati.</w:t>
+        <w:t>Vi è un limite di dati che si possono passare al comando writeSD() circa 250 byte (vedere implementazione della funzione). Sarebbe sempre meglio controllare a banco che la sd non si blocchi in caso di scrittura di troppi dati.</w:t>
       </w:r>
     </w:p>
     <w:p>
@@ -508,6 +437,9 @@
         <w:t>STRUTTURA DEL DUAL CORE</w:t>
       </w:r>
       <w:r>
+        <w:rPr>
+          <w:noProof/>
+        </w:rPr>
         <mc:AlternateContent>
           <mc:Choice Requires="wps">
             <w:drawing>
@@ -561,11 +493,7 @@
                           </w:p>
                           <w:p>
                             <w:r>
-                              <w:t xml:space="preserve">- </w:t>
-                            </w:r>
-                            <w:proofErr w:type="spellStart"/>
-                            <w:r>
-                              <w:t>S</w:t>
+                              <w:t>- S</w:t>
                             </w:r>
                             <w:r>
                               <w:t>d_</w:t>
@@ -576,30 +504,19 @@
                             <w:r>
                               <w:t>ard</w:t>
                             </w:r>
-                            <w:proofErr w:type="spellEnd"/>
                           </w:p>
                           <w:p>
                             <w:r>
-                              <w:t xml:space="preserve">- </w:t>
+                              <w:t>- LoRa</w:t>
                             </w:r>
-                            <w:proofErr w:type="spellStart"/>
-                            <w:r>
-                              <w:t>LoRa</w:t>
-                            </w:r>
-                            <w:proofErr w:type="spellEnd"/>
                             <w:r>
                               <w:t xml:space="preserve"> (telemetria)</w:t>
                             </w:r>
                           </w:p>
                           <w:p>
                             <w:r>
-                              <w:t xml:space="preserve">- </w:t>
+                              <w:t>- Nextion</w:t>
                             </w:r>
-                            <w:proofErr w:type="spellStart"/>
-                            <w:r>
-                              <w:t>Nextion</w:t>
-                            </w:r>
-                            <w:proofErr w:type="spellEnd"/>
                             <w:r>
                               <w:t xml:space="preserve"> (schermo)</w:t>
                             </w:r>
@@ -637,11 +554,7 @@
                     </w:p>
                     <w:p>
                       <w:r>
-                        <w:t xml:space="preserve">- </w:t>
-                      </w:r>
-                      <w:proofErr w:type="spellStart"/>
-                      <w:r>
-                        <w:t>S</w:t>
+                        <w:t>- S</w:t>
                       </w:r>
                       <w:r>
                         <w:t>d_</w:t>
@@ -652,30 +565,19 @@
                       <w:r>
                         <w:t>ard</w:t>
                       </w:r>
-                      <w:proofErr w:type="spellEnd"/>
                     </w:p>
                     <w:p>
                       <w:r>
-                        <w:t xml:space="preserve">- </w:t>
+                        <w:t>- LoRa</w:t>
                       </w:r>
-                      <w:proofErr w:type="spellStart"/>
-                      <w:r>
-                        <w:t>LoRa</w:t>
-                      </w:r>
-                      <w:proofErr w:type="spellEnd"/>
                       <w:r>
                         <w:t xml:space="preserve"> (telemetria)</w:t>
                       </w:r>
                     </w:p>
                     <w:p>
                       <w:r>
-                        <w:t xml:space="preserve">- </w:t>
+                        <w:t>- Nextion</w:t>
                       </w:r>
-                      <w:proofErr w:type="spellStart"/>
-                      <w:r>
-                        <w:t>Nextion</w:t>
-                      </w:r>
-                      <w:proofErr w:type="spellEnd"/>
                       <w:r>
                         <w:t xml:space="preserve"> (schermo)</w:t>
                       </w:r>
@@ -689,6 +591,9 @@
         </mc:AlternateContent>
       </w:r>
       <w:r>
+        <w:rPr>
+          <w:noProof/>
+        </w:rPr>
         <mc:AlternateContent>
           <mc:Choice Requires="wps">
             <w:drawing>
@@ -764,16 +669,8 @@
                               <w:rPr>
                                 <w:lang w:val="en-US"/>
                               </w:rPr>
-                              <w:t xml:space="preserve">Shared struct </w:t>
+                              <w:t>Shared struct sh</w:t>
                             </w:r>
-                            <w:proofErr w:type="spellStart"/>
-                            <w:r>
-                              <w:rPr>
-                                <w:lang w:val="en-US"/>
-                              </w:rPr>
-                              <w:t>sh</w:t>
-                            </w:r>
-                            <w:proofErr w:type="spellEnd"/>
                           </w:p>
                           <w:p>
                             <w:pPr>
@@ -845,16 +742,8 @@
                         <w:rPr>
                           <w:lang w:val="en-US"/>
                         </w:rPr>
-                        <w:t xml:space="preserve">Shared struct </w:t>
+                        <w:t>Shared struct sh</w:t>
                       </w:r>
-                      <w:proofErr w:type="spellStart"/>
-                      <w:r>
-                        <w:rPr>
-                          <w:lang w:val="en-US"/>
-                        </w:rPr>
-                        <w:t>sh</w:t>
-                      </w:r>
-                      <w:proofErr w:type="spellEnd"/>
                     </w:p>
                     <w:p>
                       <w:pPr>
@@ -884,6 +773,9 @@
         </mc:AlternateContent>
       </w:r>
       <w:r>
+        <w:rPr>
+          <w:noProof/>
+        </w:rPr>
         <mc:AlternateContent>
           <mc:Choice Requires="wps">
             <w:drawing>
@@ -947,21 +839,8 @@
                           </w:p>
                           <w:p>
                             <w:r>
-                              <w:t xml:space="preserve">- </w:t>
+                              <w:t>- Main Logic</w:t>
                             </w:r>
-                            <w:proofErr w:type="spellStart"/>
-                            <w:r>
-                              <w:t>Main</w:t>
-                            </w:r>
-                            <w:proofErr w:type="spellEnd"/>
-                            <w:r>
-                              <w:t xml:space="preserve"> </w:t>
-                            </w:r>
-                            <w:proofErr w:type="spellStart"/>
-                            <w:r>
-                              <w:t>Logic</w:t>
-                            </w:r>
-                            <w:proofErr w:type="spellEnd"/>
                           </w:p>
                           <w:p>
                             <w:pPr>
@@ -1012,21 +891,8 @@
                     </w:p>
                     <w:p>
                       <w:r>
-                        <w:t xml:space="preserve">- </w:t>
+                        <w:t>- Main Logic</w:t>
                       </w:r>
-                      <w:proofErr w:type="spellStart"/>
-                      <w:r>
-                        <w:t>Main</w:t>
-                      </w:r>
-                      <w:proofErr w:type="spellEnd"/>
-                      <w:r>
-                        <w:t xml:space="preserve"> </w:t>
-                      </w:r>
-                      <w:proofErr w:type="spellStart"/>
-                      <w:r>
-                        <w:t>Logic</w:t>
-                      </w:r>
-                      <w:proofErr w:type="spellEnd"/>
                     </w:p>
                     <w:p>
                       <w:pPr>
@@ -1104,15 +970,7 @@
         </w:numPr>
       </w:pPr>
       <w:r>
-        <w:t xml:space="preserve">Al seguente </w:t>
-      </w:r>
-      <w:proofErr w:type="spellStart"/>
-      <w:r>
-        <w:t>path</w:t>
-      </w:r>
-      <w:proofErr w:type="spellEnd"/>
-      <w:r>
-        <w:t xml:space="preserve"> </w:t>
+        <w:t xml:space="preserve">Al seguente path </w:t>
       </w:r>
       <w:r>
         <w:t>C:\ti\c2000\C2000Ware_3_04_00_00\device_support\f2837xd\common\cmd</w:t>
@@ -1130,10 +988,7 @@
         <w:t>l</w:t>
       </w:r>
       <w:r>
-        <w:t xml:space="preserve"> file   </w:t>
-      </w:r>
-      <w:r>
-        <w:t>2837xD_FLASH_lnk_cpu1</w:t>
+        <w:t xml:space="preserve"> file   2837xD_FLASH_lnk_cpu1</w:t>
       </w:r>
       <w:r>
         <w:t xml:space="preserve"> ha</w:t>
@@ -1184,21 +1039,7 @@
         <w:rPr>
           <w:lang w:val="en-US"/>
         </w:rPr>
-        <w:t xml:space="preserve">   .</w:t>
-      </w:r>
-      <w:proofErr w:type="spellStart"/>
-      <w:r>
-        <w:rPr>
-          <w:lang w:val="en-US"/>
-        </w:rPr>
-        <w:t>cinit</w:t>
-      </w:r>
-      <w:proofErr w:type="spellEnd"/>
-      <w:r>
-        <w:rPr>
-          <w:lang w:val="en-US"/>
-        </w:rPr>
-        <w:t xml:space="preserve">              : &gt; FLASHB      PAGE = 0, ALIGN(8)</w:t>
+        <w:t xml:space="preserve">   .cinit              : &gt; FLASHB      PAGE = 0, ALIGN(8)</w:t>
       </w:r>
     </w:p>
     <w:p>
@@ -1243,50 +1084,22 @@
         <w:rPr>
           <w:lang w:val="en-US"/>
         </w:rPr>
-        <w:t xml:space="preserve">   </w:t>
-      </w:r>
-      <w:proofErr w:type="spellStart"/>
-      <w:r>
+        <w:t xml:space="preserve">   codestart           : &gt; BEGIN       PAGE = 0, ALIGN(8)</w:t>
+      </w:r>
+    </w:p>
+    <w:p>
+      <w:pPr>
+        <w:pStyle w:val="Paragrafoelenco"/>
+        <w:ind w:firstLine="696"/>
         <w:rPr>
           <w:lang w:val="en-US"/>
         </w:rPr>
-        <w:t>codestart</w:t>
-      </w:r>
-      <w:proofErr w:type="spellEnd"/>
+      </w:pPr>
       <w:r>
         <w:rPr>
           <w:lang w:val="en-US"/>
         </w:rPr>
-        <w:t xml:space="preserve">           : &gt; BEGIN       PAGE = 0, ALIGN(8)</w:t>
-      </w:r>
-    </w:p>
-    <w:p>
-      <w:pPr>
-        <w:pStyle w:val="Paragrafoelenco"/>
-        <w:ind w:firstLine="696"/>
-        <w:rPr>
-          <w:lang w:val="en-US"/>
-        </w:rPr>
-      </w:pPr>
-      <w:r>
-        <w:rPr>
-          <w:lang w:val="en-US"/>
-        </w:rPr>
-        <w:t xml:space="preserve">   /* Allocate </w:t>
-      </w:r>
-      <w:proofErr w:type="spellStart"/>
-      <w:r>
-        <w:rPr>
-          <w:lang w:val="en-US"/>
-        </w:rPr>
-        <w:t>uninitalized</w:t>
-      </w:r>
-      <w:proofErr w:type="spellEnd"/>
-      <w:r>
-        <w:rPr>
-          <w:lang w:val="en-US"/>
-        </w:rPr>
-        <w:t xml:space="preserve"> data sections: */</w:t>
+        <w:t xml:space="preserve">   /* Allocate uninitalized data sections: */</w:t>
       </w:r>
     </w:p>
     <w:p>
@@ -1355,7 +1168,6 @@
         <w:ind w:left="1416"/>
       </w:pPr>
       <w:r>
-        <w:lastRenderedPageBreak/>
         <w:t>I</w:t>
       </w:r>
       <w:r>
@@ -1396,10 +1208,13 @@
         <w:tab/>
       </w:r>
       <w:r>
+        <w:t xml:space="preserve"> </w:t>
+      </w:r>
+      <w:r>
         <w:rPr>
           <w:lang w:val="en-US"/>
         </w:rPr>
-        <w:t xml:space="preserve"> /* Allocate program areas: */</w:t>
+        <w:t>/* Allocate program areas: */</w:t>
       </w:r>
     </w:p>
     <w:p>
@@ -1414,87 +1229,46 @@
         <w:rPr>
           <w:lang w:val="en-US"/>
         </w:rPr>
-        <w:t xml:space="preserve">   .</w:t>
-      </w:r>
-      <w:proofErr w:type="spellStart"/>
+        <w:t xml:space="preserve">   .cinit              : &gt; FLASHB      PAGE = 0, ALIGN(8)</w:t>
+      </w:r>
+    </w:p>
+    <w:p>
+      <w:pPr>
+        <w:pStyle w:val="Paragrafoelenco"/>
+        <w:ind w:left="1416"/>
+      </w:pPr>
       <w:r>
         <w:rPr>
           <w:lang w:val="en-US"/>
         </w:rPr>
-        <w:t>cinit</w:t>
-      </w:r>
-      <w:proofErr w:type="spellEnd"/>
-      <w:r>
-        <w:rPr>
-          <w:lang w:val="en-US"/>
-        </w:rPr>
-        <w:t xml:space="preserve">              : &gt; FLASHB      PAGE = 0, ALIGN(8)</w:t>
+        <w:t xml:space="preserve">   </w:t>
+      </w:r>
+      <w:r>
+        <w:rPr>
+          <w:highlight w:val="yellow"/>
+        </w:rPr>
+        <w:t>.text               : &gt; FLASHG      PAGE = 0, ALIGN(8)</w:t>
       </w:r>
     </w:p>
     <w:p>
       <w:pPr>
         <w:pStyle w:val="Paragrafoelenco"/>
         <w:ind w:left="1416"/>
-        <w:rPr>
-          <w:lang w:val="en-US"/>
-        </w:rPr>
-      </w:pPr>
-      <w:r>
-        <w:rPr>
-          <w:lang w:val="en-US"/>
-        </w:rPr>
-        <w:t xml:space="preserve">   </w:t>
-      </w:r>
-      <w:r>
-        <w:rPr>
-          <w:highlight w:val="yellow"/>
-          <w:lang w:val="en-US"/>
-        </w:rPr>
-        <w:t>.text               : &gt; FLASHG      PAGE = 0, ALIGN(8)</w:t>
+      </w:pPr>
+      <w:r>
+        <w:t xml:space="preserve">   codestart           : &gt; BEGIN       PAGE = 0, ALIGN(8)</w:t>
       </w:r>
     </w:p>
     <w:p>
       <w:pPr>
         <w:pStyle w:val="Paragrafoelenco"/>
         <w:ind w:left="1416"/>
-        <w:rPr>
-          <w:lang w:val="en-US"/>
-        </w:rPr>
-      </w:pPr>
-      <w:r>
-        <w:rPr>
-          <w:lang w:val="en-US"/>
-        </w:rPr>
-        <w:t xml:space="preserve">   </w:t>
-      </w:r>
-      <w:proofErr w:type="spellStart"/>
-      <w:r>
-        <w:rPr>
-          <w:lang w:val="en-US"/>
-        </w:rPr>
-        <w:t>codestart</w:t>
-      </w:r>
-      <w:proofErr w:type="spellEnd"/>
-      <w:r>
-        <w:rPr>
-          <w:lang w:val="en-US"/>
-        </w:rPr>
-        <w:t xml:space="preserve">           : &gt; BEGIN       PAGE = 0, ALIGN(8)</w:t>
-      </w:r>
+      </w:pPr>
     </w:p>
     <w:p>
       <w:pPr>
         <w:pStyle w:val="Paragrafoelenco"/>
         <w:ind w:left="1416"/>
-        <w:rPr>
-          <w:lang w:val="en-US"/>
-        </w:rPr>
-      </w:pPr>
-    </w:p>
-    <w:p>
-      <w:pPr>
-        <w:pStyle w:val="Paragrafoelenco"/>
-        <w:ind w:left="1416"/>
       </w:pPr>
       <w:r>
         <w:t>Il motiv</w:t>
@@ -1506,15 +1280,7 @@
         <w:t xml:space="preserve"> della modifica del .</w:t>
       </w:r>
       <w:r>
-        <w:t xml:space="preserve">text è che il programma non sarebbe entrato in memoria. Il motivo della modifica del .stack è che serve dello spazio aggiuntivo per far funzionare il </w:t>
-      </w:r>
-      <w:proofErr w:type="spellStart"/>
-      <w:r>
-        <w:t>sprintf</w:t>
-      </w:r>
-      <w:proofErr w:type="spellEnd"/>
-      <w:r>
-        <w:t>().</w:t>
+        <w:t>text è che il programma non sarebbe entrato in memoria. Il motivo della modifica del .stack è che serve dello spazio aggiuntivo per far funzionare il sprintf().</w:t>
       </w:r>
     </w:p>
     <w:p/>

</xml_diff>